<commit_message>
Finish Revision 1.1 layout
</commit_message>
<xml_diff>
--- a/doc/Arbeit.docx
+++ b/doc/Arbeit.docx
@@ -4041,7 +4041,13 @@
         <w:t>raxistest findet</w:t>
       </w:r>
       <w:r>
-        <w:t xml:space="preserve"> an einem VW e-Golf statt, wobei die Funktionalität und Betriebssicherheit im Einzelbetrieb ohne Netz</w:t>
+        <w:t xml:space="preserve"> an einem </w:t>
+      </w:r>
+      <w:r>
+        <w:t>BMW i3</w:t>
+      </w:r>
+      <w:r>
+        <w:t xml:space="preserve"> statt, wobei die Funktionalität und Betriebssicherheit im Einzelbetrieb ohne Netz</w:t>
       </w:r>
       <w:r>
         <w:t>werk</w:t>
@@ -7744,10 +7750,7 @@
         <w:t>Pins 22/23 dienen als primäre serielle Schnittstelle und sind im Normalbetrieb direkt mit der seriellen Schnittstelle des ESP32-Moduls verbunden, wodurch drahtlose serielle Kommunikation via WLAN ermöglicht wird. An Pin 24 wird das 1-kHz-Rechtecksignal ausgegeben, welches für die Kommunikation mit angeschlossenen EV verwendet wird. Über Pin 25 werden die PhotoMOS-Relais zur Trennung der Pilotleitungen angesteuert, während an Pin 26 - 28 die Halbleiterrelais zur Steuerung der Wechselstrom-Schütze angeschlossen sind.</w:t>
       </w:r>
     </w:p>
-    <w:p>
-      <w:bookmarkStart w:id="33" w:name="_GoBack"/>
-      <w:bookmarkEnd w:id="33"/>
-    </w:p>
+    <w:p/>
     <w:p>
       <w:r>
         <w:lastRenderedPageBreak/>
@@ -7812,16 +7815,16 @@
       <w:r>
         <w:t xml:space="preserve">, diese Leiste dient als Programmierschnittstelle für die beiden Controller. Details zu dieser Schnittstelle finden sich im Anhang </w:t>
       </w:r>
-      <w:commentRangeStart w:id="34"/>
+      <w:commentRangeStart w:id="33"/>
       <w:r>
         <w:t>YY</w:t>
       </w:r>
-      <w:commentRangeEnd w:id="34"/>
+      <w:commentRangeEnd w:id="33"/>
       <w:r>
         <w:rPr>
           <w:rStyle w:val="Kommentarzeichen"/>
         </w:rPr>
-        <w:commentReference w:id="34"/>
+        <w:commentReference w:id="33"/>
       </w:r>
     </w:p>
     <w:tbl>
@@ -8083,8 +8086,8 @@
         <w:pStyle w:val="Beschriftung"/>
         <w:jc w:val="center"/>
       </w:pPr>
-      <w:bookmarkStart w:id="35" w:name="_Ref48314754"/>
-      <w:bookmarkStart w:id="36" w:name="_Toc48659407"/>
+      <w:bookmarkStart w:id="34" w:name="_Ref48314754"/>
+      <w:bookmarkStart w:id="35" w:name="_Toc48659407"/>
       <w:r>
         <w:t xml:space="preserve">Tabelle </w:t>
       </w:r>
@@ -8096,19 +8099,19 @@
           <w:t>4</w:t>
         </w:r>
       </w:fldSimple>
+      <w:bookmarkEnd w:id="34"/>
+      <w:r>
+        <w:t xml:space="preserve">: </w:t>
+      </w:r>
+      <w:proofErr w:type="spellStart"/>
+      <w:r>
+        <w:t>Pinbelegung</w:t>
+      </w:r>
+      <w:proofErr w:type="spellEnd"/>
+      <w:r>
+        <w:t xml:space="preserve"> des ESP32-WROOM-Moduls</w:t>
+      </w:r>
       <w:bookmarkEnd w:id="35"/>
-      <w:r>
-        <w:t xml:space="preserve">: </w:t>
-      </w:r>
-      <w:proofErr w:type="spellStart"/>
-      <w:r>
-        <w:t>Pinbelegung</w:t>
-      </w:r>
-      <w:proofErr w:type="spellEnd"/>
-      <w:r>
-        <w:t xml:space="preserve"> des ESP32-WROOM-Moduls</w:t>
-      </w:r>
-      <w:bookmarkEnd w:id="36"/>
     </w:p>
     <w:p/>
     <w:p/>
@@ -8128,12 +8131,12 @@
           <w:numId w:val="2"/>
         </w:numPr>
       </w:pPr>
-      <w:bookmarkStart w:id="37" w:name="_Toc48659979"/>
+      <w:bookmarkStart w:id="36" w:name="_Toc48659979"/>
       <w:r>
         <w:lastRenderedPageBreak/>
         <w:t>Leiterplattenlayout</w:t>
       </w:r>
-      <w:bookmarkEnd w:id="37"/>
+      <w:bookmarkEnd w:id="36"/>
     </w:p>
     <w:p/>
     <w:p>
@@ -8329,11 +8332,11 @@
           <w:numId w:val="2"/>
         </w:numPr>
       </w:pPr>
-      <w:bookmarkStart w:id="38" w:name="_Toc48659980"/>
+      <w:bookmarkStart w:id="37" w:name="_Toc48659980"/>
       <w:r>
         <w:t>Prototypenbau</w:t>
       </w:r>
-      <w:bookmarkEnd w:id="38"/>
+      <w:bookmarkEnd w:id="37"/>
     </w:p>
     <w:p/>
     <w:p>
@@ -8344,11 +8347,11 @@
           <w:numId w:val="6"/>
         </w:numPr>
       </w:pPr>
-      <w:bookmarkStart w:id="39" w:name="_Toc48659981"/>
+      <w:bookmarkStart w:id="38" w:name="_Toc48659981"/>
       <w:r>
         <w:t>Bauteilbeschaffung</w:t>
       </w:r>
-      <w:bookmarkEnd w:id="39"/>
+      <w:bookmarkEnd w:id="38"/>
     </w:p>
     <w:p>
       <w:r>
@@ -8386,12 +8389,12 @@
           <w:numId w:val="6"/>
         </w:numPr>
       </w:pPr>
-      <w:bookmarkStart w:id="40" w:name="_Toc48659982"/>
+      <w:bookmarkStart w:id="39" w:name="_Toc48659982"/>
       <w:r>
         <w:lastRenderedPageBreak/>
         <w:t>Bestückung</w:t>
       </w:r>
-      <w:bookmarkEnd w:id="40"/>
+      <w:bookmarkEnd w:id="39"/>
     </w:p>
     <w:p>
       <w:r>
@@ -8481,11 +8484,11 @@
           <w:numId w:val="6"/>
         </w:numPr>
       </w:pPr>
-      <w:bookmarkStart w:id="41" w:name="_Toc48659983"/>
+      <w:bookmarkStart w:id="40" w:name="_Toc48659983"/>
       <w:r>
         <w:t>Revisionsliste</w:t>
       </w:r>
-      <w:bookmarkEnd w:id="41"/>
+      <w:bookmarkEnd w:id="40"/>
     </w:p>
     <w:p>
       <w:r>
@@ -8654,12 +8657,12 @@
         </w:numPr>
         <w:ind w:left="709" w:hanging="425"/>
       </w:pPr>
-      <w:bookmarkStart w:id="42" w:name="_Toc48659984"/>
+      <w:bookmarkStart w:id="41" w:name="_Toc48659984"/>
       <w:r>
         <w:lastRenderedPageBreak/>
         <w:t>Firmwareentwicklung</w:t>
       </w:r>
-      <w:bookmarkEnd w:id="42"/>
+      <w:bookmarkEnd w:id="41"/>
     </w:p>
     <w:p/>
     <w:p>
@@ -8670,11 +8673,11 @@
           <w:numId w:val="9"/>
         </w:numPr>
       </w:pPr>
-      <w:bookmarkStart w:id="43" w:name="_Toc48659985"/>
+      <w:bookmarkStart w:id="42" w:name="_Toc48659985"/>
       <w:r>
         <w:t>Konzept</w:t>
       </w:r>
-      <w:bookmarkEnd w:id="43"/>
+      <w:bookmarkEnd w:id="42"/>
     </w:p>
     <w:p/>
     <w:p>
@@ -8740,11 +8743,11 @@
           <w:numId w:val="9"/>
         </w:numPr>
       </w:pPr>
-      <w:bookmarkStart w:id="44" w:name="_Toc48659986"/>
+      <w:bookmarkStart w:id="43" w:name="_Toc48659986"/>
       <w:r>
         <w:t>Bootloader</w:t>
       </w:r>
-      <w:bookmarkEnd w:id="44"/>
+      <w:bookmarkEnd w:id="43"/>
     </w:p>
     <w:p/>
     <w:p>
@@ -9008,11 +9011,11 @@
           <w:numId w:val="9"/>
         </w:numPr>
       </w:pPr>
-      <w:bookmarkStart w:id="45" w:name="_Toc48659987"/>
+      <w:bookmarkStart w:id="44" w:name="_Toc48659987"/>
       <w:r>
         <w:t>Anwendungsfirmware</w:t>
       </w:r>
-      <w:bookmarkEnd w:id="45"/>
+      <w:bookmarkEnd w:id="44"/>
     </w:p>
     <w:p/>
     <w:p>
@@ -9195,11 +9198,11 @@
           <w:numId w:val="9"/>
         </w:numPr>
       </w:pPr>
-      <w:bookmarkStart w:id="46" w:name="_Toc48659988"/>
+      <w:bookmarkStart w:id="45" w:name="_Toc48659988"/>
       <w:r>
         <w:t>Entwicklungsumgebung</w:t>
       </w:r>
-      <w:bookmarkEnd w:id="46"/>
+      <w:bookmarkEnd w:id="45"/>
     </w:p>
     <w:p/>
     <w:p>
@@ -9431,11 +9434,11 @@
           <w:numId w:val="9"/>
         </w:numPr>
       </w:pPr>
-      <w:bookmarkStart w:id="47" w:name="_Toc48659989"/>
+      <w:bookmarkStart w:id="46" w:name="_Toc48659989"/>
       <w:r>
         <w:t>Funktionale Beschreibung</w:t>
       </w:r>
-      <w:bookmarkEnd w:id="47"/>
+      <w:bookmarkEnd w:id="46"/>
     </w:p>
     <w:p/>
     <w:p>
@@ -9451,11 +9454,11 @@
           <w:numId w:val="9"/>
         </w:numPr>
       </w:pPr>
-      <w:bookmarkStart w:id="48" w:name="_Toc48659990"/>
+      <w:bookmarkStart w:id="47" w:name="_Toc48659990"/>
       <w:r>
         <w:t>Main</w:t>
       </w:r>
-      <w:bookmarkEnd w:id="48"/>
+      <w:bookmarkEnd w:id="47"/>
     </w:p>
     <w:p/>
     <w:p>
@@ -9918,7 +9921,27 @@
         <w:rPr>
           <w:rFonts w:cstheme="minorHAnsi"/>
         </w:rPr>
-        <w:t xml:space="preserve">-Schritten hochgezählt, und jede Sekunde einmal sowohl die Temperatur als auch die Ladeströme der drei Phasen </w:t>
+        <w:t xml:space="preserve">-Schritten hochgezählt, und jede Sekunde einmal sowohl die </w:t>
+      </w:r>
+      <w:commentRangeStart w:id="48"/>
+      <w:r>
+        <w:rPr>
+          <w:rFonts w:cstheme="minorHAnsi"/>
+        </w:rPr>
+        <w:t>Temperatur</w:t>
+      </w:r>
+      <w:commentRangeEnd w:id="48"/>
+      <w:r>
+        <w:rPr>
+          <w:rStyle w:val="Kommentarzeichen"/>
+        </w:rPr>
+        <w:commentReference w:id="48"/>
+      </w:r>
+      <w:r>
+        <w:rPr>
+          <w:rFonts w:cstheme="minorHAnsi"/>
+        </w:rPr>
+        <w:t xml:space="preserve"> als auch die Ladeströme der drei Phasen </w:t>
       </w:r>
       <w:commentRangeStart w:id="49"/>
       <w:r>
@@ -9981,7 +10004,15 @@
         <w:rPr>
           <w:rFonts w:cstheme="minorHAnsi"/>
         </w:rPr>
-        <w:t xml:space="preserve">Bei jedem Durchlauf der Schleife wird der Zustand des Tasters abgefragt, und entsprechend der Konfiguration der Ladevorgang gestartet oder gestoppt.  In regelmäßigen Abständen wird innerhalb der Schleife überprüft, ob sich eine vollständige Nachricht im Empfangspuffer der seriellen Schnittstelle befindet, und in diesem Fall die Nachricht mithilfe der Funktion </w:t>
+        <w:t>Bei jedem Durchlauf der Schleife wird der Zustand des Tasters abgefragt, und entsprechend der Konfiguration der Ladevorgang gestartet oder gestopp</w:t>
+      </w:r>
+      <w:bookmarkStart w:id="50" w:name="_GoBack"/>
+      <w:bookmarkEnd w:id="50"/>
+      <w:r>
+        <w:rPr>
+          <w:rFonts w:cstheme="minorHAnsi"/>
+        </w:rPr>
+        <w:t xml:space="preserve">t.  In regelmäßigen Abständen wird innerhalb der Schleife überprüft, ob sich eine vollständige Nachricht im Empfangspuffer der seriellen Schnittstelle befindet, und in diesem Fall die Nachricht mithilfe der Funktion </w:t>
       </w:r>
       <w:proofErr w:type="spellStart"/>
       <w:r>
@@ -10027,11 +10058,11 @@
           <w:numId w:val="9"/>
         </w:numPr>
       </w:pPr>
-      <w:bookmarkStart w:id="50" w:name="_Toc48659991"/>
+      <w:bookmarkStart w:id="51" w:name="_Toc48659991"/>
       <w:r>
         <w:t>UART</w:t>
       </w:r>
-      <w:bookmarkEnd w:id="50"/>
+      <w:bookmarkEnd w:id="51"/>
     </w:p>
     <w:p/>
     <w:p>
@@ -10181,11 +10212,11 @@
           <w:numId w:val="9"/>
         </w:numPr>
       </w:pPr>
-      <w:bookmarkStart w:id="51" w:name="_Toc48659992"/>
+      <w:bookmarkStart w:id="52" w:name="_Toc48659992"/>
       <w:r>
         <w:t>CMD</w:t>
       </w:r>
-      <w:bookmarkEnd w:id="51"/>
+      <w:bookmarkEnd w:id="52"/>
     </w:p>
     <w:p/>
     <w:p>
@@ -10445,8 +10476,8 @@
         <w:pStyle w:val="Beschriftung"/>
         <w:jc w:val="center"/>
       </w:pPr>
-      <w:bookmarkStart w:id="52" w:name="_Ref48651667"/>
-      <w:bookmarkStart w:id="53" w:name="_Toc48659408"/>
+      <w:bookmarkStart w:id="53" w:name="_Ref48651667"/>
+      <w:bookmarkStart w:id="54" w:name="_Toc48659408"/>
       <w:r>
         <w:t xml:space="preserve">Tabelle </w:t>
       </w:r>
@@ -10458,11 +10489,11 @@
           <w:t>5</w:t>
         </w:r>
       </w:fldSimple>
-      <w:bookmarkEnd w:id="52"/>
+      <w:bookmarkEnd w:id="53"/>
       <w:r>
         <w:t>: Serielles Kommunikationsprotokoll zur Fernsteuerung der Ladestation</w:t>
       </w:r>
-      <w:bookmarkEnd w:id="53"/>
+      <w:bookmarkEnd w:id="54"/>
     </w:p>
     <w:p>
       <w:r>
@@ -10665,12 +10696,12 @@
         </w:numPr>
         <w:ind w:left="567" w:hanging="425"/>
       </w:pPr>
-      <w:bookmarkStart w:id="54" w:name="_Toc48659993"/>
+      <w:bookmarkStart w:id="55" w:name="_Toc48659993"/>
       <w:r>
         <w:lastRenderedPageBreak/>
         <w:t>Test und Validierung</w:t>
       </w:r>
-      <w:bookmarkEnd w:id="54"/>
+      <w:bookmarkEnd w:id="55"/>
     </w:p>
     <w:p/>
     <w:p>
@@ -10681,14 +10712,14 @@
           <w:numId w:val="8"/>
         </w:numPr>
       </w:pPr>
-      <w:bookmarkStart w:id="55" w:name="_Toc48659994"/>
+      <w:bookmarkStart w:id="56" w:name="_Toc48659994"/>
       <w:r>
         <w:t>Testaufba</w:t>
       </w:r>
       <w:r>
         <w:t>u</w:t>
       </w:r>
-      <w:bookmarkEnd w:id="55"/>
+      <w:bookmarkEnd w:id="56"/>
     </w:p>
     <w:p/>
     <w:p>
@@ -10699,11 +10730,11 @@
           <w:numId w:val="8"/>
         </w:numPr>
       </w:pPr>
-      <w:bookmarkStart w:id="56" w:name="_Toc48659995"/>
+      <w:bookmarkStart w:id="57" w:name="_Toc48659995"/>
       <w:r>
         <w:t>Labortests</w:t>
       </w:r>
-      <w:bookmarkEnd w:id="56"/>
+      <w:bookmarkEnd w:id="57"/>
     </w:p>
     <w:p/>
     <w:p>
@@ -10748,7 +10779,13 @@
         <w:t>Zuletzt wurde das 230V AC/DC-Netzteil bestückt und das System an Netzspannung getestet, als Vorbereitung für die finalen Tests an einem realen Elektrofahrzeug</w:t>
       </w:r>
       <w:r>
+        <w:t>, einem BMW i3</w:t>
+      </w:r>
+      <w:r>
         <w:t>.</w:t>
+      </w:r>
+      <w:r>
+        <w:t xml:space="preserve"> Dabei wurde als Last ein 500W Halogenstrahler eingesetzt, welcher mithilfe eines Testaufbaus zur Steuerung der Pilotsignale angesteuert und ein-/ausgeschaltet wurde.</w:t>
       </w:r>
     </w:p>
     <w:p/>
@@ -10760,14 +10797,23 @@
           <w:numId w:val="8"/>
         </w:numPr>
       </w:pPr>
-      <w:bookmarkStart w:id="57" w:name="_Toc48659996"/>
+      <w:bookmarkStart w:id="58" w:name="_Toc48659996"/>
       <w:r>
         <w:t>Praxistest</w:t>
       </w:r>
-      <w:bookmarkEnd w:id="57"/>
+      <w:bookmarkEnd w:id="58"/>
     </w:p>
     <w:p/>
-    <w:p/>
+    <w:p>
+      <w:r>
+        <w:t>Der Praxistest wurde an einem BMW i3 durchgeführt, welcher fahrzeugseitig einen maximalen Ladestrom von 3x16A bei Wechselstrom zulässt. Dazu wurde die Ladestation an eine 11kw/3x16A-CEE-Steckdose angeschlossen und der Ladevorgang via Laptop und WLAN-Zugang überwacht.</w:t>
+      </w:r>
+    </w:p>
+    <w:p>
+      <w:r>
+        <w:t>Die Ladestation wurde für diesen Test in ein stabiles Kunststoffgehäuse eingebaut, gemeinsam mit Fehlerstrom-Schutzschalter für alle drei Phasen, zusätzlichem Sicherungsautomaten für die Spannungsversorgung der Elektronik sowie drei Stromwandlern zur Strommessung und dem Verriegelungsmechanismus für das EV-Ladekabel.</w:t>
+      </w:r>
+    </w:p>
     <w:p/>
     <w:p>
       <w:pPr>
@@ -10777,7 +10823,7 @@
           <w:numId w:val="8"/>
         </w:numPr>
       </w:pPr>
-      <w:bookmarkStart w:id="58" w:name="_Toc48659997"/>
+      <w:bookmarkStart w:id="59" w:name="_Toc48659997"/>
       <w:r>
         <w:lastRenderedPageBreak/>
         <w:t>Ergebniss</w:t>
@@ -10785,8 +10831,63 @@
       <w:r>
         <w:t>e</w:t>
       </w:r>
-      <w:bookmarkEnd w:id="58"/>
-    </w:p>
+      <w:bookmarkEnd w:id="59"/>
+    </w:p>
+    <w:p/>
+    <w:p>
+      <w:r>
+        <w:t>Der Test verlief erfolgreich, das EV konnte mit maximal 11kW geladen werden, wobei Änderungen des maximalen Ladestroms seitens der Ladestation vom Fahrzeug korrekt erkannt und umgesetzt wurden. Der Ladestrom wurde von 6A bis 16A pro Phase variiert, wobei die SAE J1772-Signalisierung diese Strombegrenzung korrekt an das EV kommunizierte.</w:t>
+      </w:r>
+    </w:p>
+    <w:p>
+      <w:r>
+        <w:t xml:space="preserve">Alle grundlegenden Hardware-Funktionen der Ladestation funktionierten mit der verwendeten Test-Firmware (beschrieben in Abschnitt 5.3) ohne Probleme. Der Widerstand zwischen PP und PE wurde korrekt gemessen, ebenso die Spannung </w:t>
+      </w:r>
+      <w:r>
+        <w:t xml:space="preserve">an CP. Der elektromechanische Verriegelungsmechanismus des EV-Ladekabels und die </w:t>
+      </w:r>
+      <w:r>
+        <w:t>elektronische Trennung der Pilotleitungen durch die PhotoMOS-Relais</w:t>
+      </w:r>
+      <w:r>
+        <w:t xml:space="preserve"> erfüllten ihre Funktion wie geplant.</w:t>
+      </w:r>
+    </w:p>
+    <w:p>
+      <w:r>
+        <w:t>Softwareseitig traten kleinere Probleme auf. Zum einen stellte sich die Effektivwertberechnung (siehe Abschnitt 5.3.</w:t>
+      </w:r>
+      <w:commentRangeStart w:id="60"/>
+      <w:r>
+        <w:t>1</w:t>
+      </w:r>
+      <w:commentRangeEnd w:id="60"/>
+      <w:r>
+        <w:rPr>
+          <w:rStyle w:val="Kommentarzeichen"/>
+        </w:rPr>
+        <w:commentReference w:id="60"/>
+      </w:r>
+      <w:r>
+        <w:t xml:space="preserve">) der Ladeströme pro Phase als unzuverlässig heraus. Zwar wurden an allen drei Phasen Werte gemessen, welche proportional zum tatsächlichen Ladestrom waren, welche aber über der Zeit stark variierten und nicht die realen Effektivwerte (parallel mit Benning CM 9-Stromzange gemessen) abbildeten. Hier muss Softwareseitig weiter getestet und kalibriert </w:t>
+      </w:r>
+      <w:commentRangeStart w:id="61"/>
+      <w:r>
+        <w:t>werden</w:t>
+      </w:r>
+      <w:commentRangeEnd w:id="61"/>
+      <w:r>
+        <w:rPr>
+          <w:rStyle w:val="Kommentarzeichen"/>
+        </w:rPr>
+        <w:commentReference w:id="61"/>
+      </w:r>
+      <w:r>
+        <w:t>.</w:t>
+      </w:r>
+    </w:p>
+    <w:p/>
+    <w:p/>
     <w:p>
       <w:pPr>
         <w:pStyle w:val="berschrift1"/>
@@ -10796,43 +10897,43 @@
         </w:numPr>
         <w:ind w:left="567" w:hanging="425"/>
       </w:pPr>
-      <w:bookmarkStart w:id="59" w:name="_Toc48659998"/>
+      <w:bookmarkStart w:id="62" w:name="_Toc48659998"/>
       <w:r>
         <w:t>Fazit</w:t>
       </w:r>
-      <w:bookmarkEnd w:id="59"/>
+      <w:bookmarkEnd w:id="62"/>
     </w:p>
     <w:p>
       <w:pPr>
         <w:pStyle w:val="berschrift1"/>
       </w:pPr>
-      <w:bookmarkStart w:id="60" w:name="_Toc48659999"/>
+      <w:bookmarkStart w:id="63" w:name="_Toc48659999"/>
       <w:r>
         <w:t>Anhang A</w:t>
       </w:r>
       <w:r>
         <w:t xml:space="preserve"> - Schaltpläne</w:t>
       </w:r>
-      <w:bookmarkEnd w:id="60"/>
+      <w:bookmarkEnd w:id="63"/>
     </w:p>
     <w:p>
       <w:pPr>
         <w:pStyle w:val="berschrift1"/>
       </w:pPr>
-      <w:bookmarkStart w:id="61" w:name="_Toc48660000"/>
+      <w:bookmarkStart w:id="64" w:name="_Toc48660000"/>
       <w:r>
         <w:t>Anhang B</w:t>
       </w:r>
       <w:r>
         <w:t xml:space="preserve"> – Materialstückliste</w:t>
       </w:r>
-      <w:bookmarkEnd w:id="61"/>
+      <w:bookmarkEnd w:id="64"/>
     </w:p>
     <w:p>
       <w:pPr>
         <w:pStyle w:val="berschrift1"/>
       </w:pPr>
-      <w:bookmarkStart w:id="62" w:name="_Toc48660001"/>
+      <w:bookmarkStart w:id="65" w:name="_Toc48660001"/>
       <w:r>
         <w:t>Anhang C</w:t>
       </w:r>
@@ -10851,7 +10952,7 @@
       <w:r>
         <w:t xml:space="preserve"> und Konfiguration</w:t>
       </w:r>
-      <w:bookmarkEnd w:id="62"/>
+      <w:bookmarkEnd w:id="65"/>
     </w:p>
     <w:sectPr>
       <w:footerReference w:type="default" r:id="rId13"/>
@@ -10904,7 +11005,7 @@
       </w:r>
     </w:p>
   </w:comment>
-  <w:comment w:id="34" w:author="Thurnherr, Pascal" w:date="2020-08-14T16:33:00Z" w:initials="TP">
+  <w:comment w:id="33" w:author="Thurnherr, Pascal" w:date="2020-08-14T16:33:00Z" w:initials="TP">
     <w:p>
       <w:pPr>
         <w:pStyle w:val="Kommentartext"/>
@@ -10917,6 +11018,22 @@
       </w:r>
       <w:r>
         <w:t>ANHANG festlegen</w:t>
+      </w:r>
+    </w:p>
+  </w:comment>
+  <w:comment w:id="48" w:author="Thurnherr, Pascal" w:date="2020-08-26T15:49:00Z" w:initials="TP">
+    <w:p>
+      <w:pPr>
+        <w:pStyle w:val="Kommentartext"/>
+      </w:pPr>
+      <w:r>
+        <w:rPr>
+          <w:rStyle w:val="Kommentarzeichen"/>
+        </w:rPr>
+        <w:annotationRef/>
+      </w:r>
+      <w:r>
+        <w:t>Temperaturmessung beschreiben</w:t>
       </w:r>
     </w:p>
   </w:comment>
@@ -10932,7 +11049,42 @@
         <w:annotationRef/>
       </w:r>
       <w:r>
-        <w:t>Strommessung noch implementieren</w:t>
+        <w:t xml:space="preserve">Strommessung noch </w:t>
+      </w:r>
+      <w:r>
+        <w:t>beschreiben</w:t>
+      </w:r>
+    </w:p>
+  </w:comment>
+  <w:comment w:id="60" w:author="Thurnherr, Pascal" w:date="2020-08-26T15:48:00Z" w:initials="TP">
+    <w:p>
+      <w:pPr>
+        <w:pStyle w:val="Kommentartext"/>
+      </w:pPr>
+      <w:r>
+        <w:rPr>
+          <w:rStyle w:val="Kommentarzeichen"/>
+        </w:rPr>
+        <w:annotationRef/>
+      </w:r>
+      <w:r>
+        <w:t>Stromberechnung genau beschreiben</w:t>
+      </w:r>
+    </w:p>
+  </w:comment>
+  <w:comment w:id="61" w:author="Thurnherr, Pascal" w:date="2020-08-26T15:48:00Z" w:initials="TP">
+    <w:p>
+      <w:pPr>
+        <w:pStyle w:val="Kommentartext"/>
+      </w:pPr>
+      <w:r>
+        <w:rPr>
+          <w:rStyle w:val="Kommentarzeichen"/>
+        </w:rPr>
+        <w:annotationRef/>
+      </w:r>
+      <w:r>
+        <w:t>Temperaturberechnung beschreiben</w:t>
       </w:r>
     </w:p>
   </w:comment>
@@ -10944,7 +11096,10 @@
   <w15:commentEx w15:paraId="0A7DA2E0" w15:done="0"/>
   <w15:commentEx w15:paraId="02ACB4C6" w15:done="0"/>
   <w15:commentEx w15:paraId="369FBBC3" w15:done="0"/>
+  <w15:commentEx w15:paraId="7F77D181" w15:done="0"/>
   <w15:commentEx w15:paraId="762B8DCE" w15:done="0"/>
+  <w15:commentEx w15:paraId="36367C42" w15:done="0"/>
+  <w15:commentEx w15:paraId="50A5D15C" w15:done="0"/>
 </w15:commentsEx>
 </file>
 
@@ -11210,10 +11365,7 @@
         </w:sdtContent>
       </w:sdt>
       <w:r>
-        <w:t xml:space="preserve">, </w:t>
-      </w:r>
-      <w:r>
-        <w:t>S.36</w:t>
+        <w:t>, S.36</w:t>
       </w:r>
     </w:p>
   </w:footnote>
@@ -11258,10 +11410,7 @@
         </w:sdtContent>
       </w:sdt>
       <w:r>
-        <w:t xml:space="preserve">, </w:t>
-      </w:r>
-      <w:r>
-        <w:t>S. 8</w:t>
+        <w:t>, S. 8</w:t>
       </w:r>
     </w:p>
   </w:footnote>
@@ -14701,7 +14850,7 @@
 </file>
 
 <file path=customXml/itemProps1.xml><?xml version="1.0" encoding="utf-8"?>
-<ds:datastoreItem xmlns:ds="http://schemas.openxmlformats.org/officeDocument/2006/customXml" ds:itemID="{C3D7DD88-E833-44D3-9339-E0AACBB53AD2}">
+<ds:datastoreItem xmlns:ds="http://schemas.openxmlformats.org/officeDocument/2006/customXml" ds:itemID="{B9BAE68C-3514-4530-B992-68B65522BFB9}">
   <ds:schemaRefs>
     <ds:schemaRef ds:uri="http://schemas.openxmlformats.org/officeDocument/2006/bibliography"/>
   </ds:schemaRefs>

</xml_diff>